<commit_message>
Adding optimization try out plan
</commit_message>
<xml_diff>
--- a/Doc/Optimization Tryout list.docx
+++ b/Doc/Optimization Tryout list.docx
@@ -2007,6 +2007,60 @@
         <w:t>}</w:t>
       </w:r>
     </w:p>
+    <w:p>
+      <w:r>
+        <w:rPr>
+          <w:noProof/>
+        </w:rPr>
+        <w:lastRenderedPageBreak/>
+        <w:drawing>
+          <wp:inline distT="0" distB="0" distL="0" distR="0" wp14:anchorId="22E217B2" wp14:editId="52874555">
+            <wp:extent cx="5539409" cy="8453528"/>
+            <wp:effectExtent l="0" t="0" r="0" b="5080"/>
+            <wp:docPr id="1521746797" name="Picture 1"/>
+            <wp:cNvGraphicFramePr>
+              <a:graphicFrameLocks xmlns:a="http://schemas.openxmlformats.org/drawingml/2006/main" noChangeAspect="1"/>
+            </wp:cNvGraphicFramePr>
+            <a:graphic xmlns:a="http://schemas.openxmlformats.org/drawingml/2006/main">
+              <a:graphicData uri="http://schemas.openxmlformats.org/drawingml/2006/picture">
+                <pic:pic xmlns:pic="http://schemas.openxmlformats.org/drawingml/2006/picture">
+                  <pic:nvPicPr>
+                    <pic:cNvPr id="1521746797" name="Picture 1521746797"/>
+                    <pic:cNvPicPr/>
+                  </pic:nvPicPr>
+                  <pic:blipFill>
+                    <a:blip r:embed="rId5">
+                      <a:extLst>
+                        <a:ext uri="{28A0092B-C50C-407E-A947-70E740481C1C}">
+                          <a14:useLocalDpi xmlns:a14="http://schemas.microsoft.com/office/drawing/2010/main" val="0"/>
+                        </a:ext>
+                      </a:extLst>
+                    </a:blip>
+                    <a:stretch>
+                      <a:fillRect/>
+                    </a:stretch>
+                  </pic:blipFill>
+                  <pic:spPr>
+                    <a:xfrm>
+                      <a:off x="0" y="0"/>
+                      <a:ext cx="5556627" cy="8479804"/>
+                    </a:xfrm>
+                    <a:prstGeom prst="rect">
+                      <a:avLst/>
+                    </a:prstGeom>
+                  </pic:spPr>
+                </pic:pic>
+              </a:graphicData>
+            </a:graphic>
+          </wp:inline>
+        </w:drawing>
+      </w:r>
+    </w:p>
+    <w:p>
+      <w:r>
+        <w:br w:type="page"/>
+      </w:r>
+    </w:p>
     <w:p/>
     <w:p>
       <w:r>
@@ -2463,13 +2517,263 @@
     </w:p>
     <w:p>
       <w:r>
+        <w:t xml:space="preserve">    </w:t>
+      </w:r>
+      <w:proofErr w:type="spellStart"/>
+      <w:proofErr w:type="gramStart"/>
+      <w:r>
+        <w:t>cusolverDnDpotrf</w:t>
+      </w:r>
+      <w:proofErr w:type="spellEnd"/>
+      <w:r>
+        <w:t>(</w:t>
+      </w:r>
+      <w:proofErr w:type="spellStart"/>
+      <w:proofErr w:type="gramEnd"/>
+      <w:r>
+        <w:t>cusolverHandler</w:t>
+      </w:r>
+      <w:proofErr w:type="spellEnd"/>
+      <w:r>
+        <w:t xml:space="preserve">, CUBLAS_FILL_MODE_LOWER, N, </w:t>
+      </w:r>
+      <w:proofErr w:type="spellStart"/>
+      <w:r>
+        <w:t>mtxA_d</w:t>
+      </w:r>
+      <w:proofErr w:type="spellEnd"/>
+      <w:r>
+        <w:t xml:space="preserve">, N, </w:t>
+      </w:r>
+      <w:proofErr w:type="spellStart"/>
+      <w:r>
+        <w:t>work_d</w:t>
+      </w:r>
+      <w:proofErr w:type="spellEnd"/>
+      <w:r>
+        <w:t xml:space="preserve">, </w:t>
+      </w:r>
+      <w:proofErr w:type="spellStart"/>
+      <w:r>
+        <w:t>lwork</w:t>
+      </w:r>
+      <w:proofErr w:type="spellEnd"/>
+      <w:r>
+        <w:t xml:space="preserve">, </w:t>
+      </w:r>
+      <w:proofErr w:type="spellStart"/>
+      <w:r>
+        <w:t>devInfo</w:t>
+      </w:r>
+      <w:proofErr w:type="spellEnd"/>
+      <w:r>
+        <w:t>);</w:t>
+      </w:r>
+    </w:p>
+    <w:p>
+      <w:r>
+        <w:t xml:space="preserve">    </w:t>
+      </w:r>
+      <w:proofErr w:type="spellStart"/>
+      <w:proofErr w:type="gramStart"/>
+      <w:r>
+        <w:t>cudaMemcpy</w:t>
+      </w:r>
+      <w:proofErr w:type="spellEnd"/>
+      <w:r>
+        <w:t>(</w:t>
+      </w:r>
+      <w:proofErr w:type="gramEnd"/>
+      <w:r>
+        <w:t>&amp;</w:t>
+      </w:r>
+      <w:proofErr w:type="spellStart"/>
+      <w:r>
+        <w:t>info_h</w:t>
+      </w:r>
+      <w:proofErr w:type="spellEnd"/>
+      <w:r>
+        <w:t xml:space="preserve">, </w:t>
+      </w:r>
+      <w:proofErr w:type="spellStart"/>
+      <w:r>
+        <w:t>devInfo</w:t>
+      </w:r>
+      <w:proofErr w:type="spellEnd"/>
+      <w:r>
+        <w:t xml:space="preserve">, </w:t>
+      </w:r>
+      <w:proofErr w:type="spellStart"/>
+      <w:r>
+        <w:t>sizeof</w:t>
+      </w:r>
+      <w:proofErr w:type="spellEnd"/>
+      <w:r>
+        <w:t xml:space="preserve">(int), </w:t>
+      </w:r>
+      <w:proofErr w:type="spellStart"/>
+      <w:r>
+        <w:t>cudaMemcpyDeviceToHost</w:t>
+      </w:r>
+      <w:proofErr w:type="spellEnd"/>
+      <w:r>
+        <w:t>);</w:t>
+      </w:r>
+    </w:p>
+    <w:p>
+      <w:r>
+        <w:t xml:space="preserve">    </w:t>
+      </w:r>
+      <w:proofErr w:type="gramStart"/>
+      <w:r>
+        <w:t>assert(</w:t>
+      </w:r>
+      <w:proofErr w:type="spellStart"/>
+      <w:proofErr w:type="gramEnd"/>
+      <w:r>
+        <w:t>info_h</w:t>
+      </w:r>
+      <w:proofErr w:type="spellEnd"/>
+      <w:r>
+        <w:t xml:space="preserve"> == 0);</w:t>
+      </w:r>
+    </w:p>
+    <w:p/>
+    <w:p>
+      <w:r>
+        <w:t xml:space="preserve">    // Solve the linear system</w:t>
+      </w:r>
+    </w:p>
+    <w:p>
+      <w:r>
+        <w:t xml:space="preserve">    </w:t>
+      </w:r>
+      <w:proofErr w:type="spellStart"/>
+      <w:proofErr w:type="gramStart"/>
+      <w:r>
+        <w:t>cusolverDnDpotrs</w:t>
+      </w:r>
+      <w:proofErr w:type="spellEnd"/>
+      <w:r>
+        <w:t>(</w:t>
+      </w:r>
+      <w:proofErr w:type="spellStart"/>
+      <w:proofErr w:type="gramEnd"/>
+      <w:r>
+        <w:t>cusolverHandler</w:t>
+      </w:r>
+      <w:proofErr w:type="spellEnd"/>
+      <w:r>
+        <w:t xml:space="preserve">, CUBLAS_FILL_MODE_LOWER, N, NRHS, </w:t>
+      </w:r>
+      <w:proofErr w:type="spellStart"/>
+      <w:r>
+        <w:t>mtxA_d</w:t>
+      </w:r>
+      <w:proofErr w:type="spellEnd"/>
+      <w:r>
+        <w:t xml:space="preserve">, N, </w:t>
+      </w:r>
+      <w:proofErr w:type="spellStart"/>
+      <w:r>
+        <w:t>mtxB_d</w:t>
+      </w:r>
+      <w:proofErr w:type="spellEnd"/>
+      <w:r>
+        <w:t xml:space="preserve">, N, </w:t>
+      </w:r>
+      <w:proofErr w:type="spellStart"/>
+      <w:r>
+        <w:t>devInfo</w:t>
+      </w:r>
+      <w:proofErr w:type="spellEnd"/>
+      <w:r>
+        <w:t>);</w:t>
+      </w:r>
+    </w:p>
+    <w:p>
+      <w:r>
+        <w:t xml:space="preserve">    </w:t>
+      </w:r>
+      <w:proofErr w:type="spellStart"/>
+      <w:proofErr w:type="gramStart"/>
+      <w:r>
+        <w:t>cudaMemcpy</w:t>
+      </w:r>
+      <w:proofErr w:type="spellEnd"/>
+      <w:r>
+        <w:t>(</w:t>
+      </w:r>
+      <w:proofErr w:type="gramEnd"/>
+      <w:r>
+        <w:t>&amp;</w:t>
+      </w:r>
+      <w:proofErr w:type="spellStart"/>
+      <w:r>
+        <w:t>info_h</w:t>
+      </w:r>
+      <w:proofErr w:type="spellEnd"/>
+      <w:r>
+        <w:t xml:space="preserve">, </w:t>
+      </w:r>
+      <w:proofErr w:type="spellStart"/>
+      <w:r>
+        <w:t>devInfo</w:t>
+      </w:r>
+      <w:proofErr w:type="spellEnd"/>
+      <w:r>
+        <w:t xml:space="preserve">, </w:t>
+      </w:r>
+      <w:proofErr w:type="spellStart"/>
+      <w:r>
+        <w:t>sizeof</w:t>
+      </w:r>
+      <w:proofErr w:type="spellEnd"/>
+      <w:r>
+        <w:t xml:space="preserve">(int), </w:t>
+      </w:r>
+      <w:proofErr w:type="spellStart"/>
+      <w:r>
+        <w:t>cudaMemcpyDeviceToHost</w:t>
+      </w:r>
+      <w:proofErr w:type="spellEnd"/>
+      <w:r>
+        <w:t>);</w:t>
+      </w:r>
+    </w:p>
+    <w:p>
+      <w:r>
+        <w:t xml:space="preserve">    </w:t>
+      </w:r>
+      <w:proofErr w:type="gramStart"/>
+      <w:r>
+        <w:t>assert(</w:t>
+      </w:r>
+      <w:proofErr w:type="spellStart"/>
+      <w:proofErr w:type="gramEnd"/>
+      <w:r>
+        <w:t>info_h</w:t>
+      </w:r>
+      <w:proofErr w:type="spellEnd"/>
+      <w:r>
+        <w:t xml:space="preserve"> == 0);</w:t>
+      </w:r>
+    </w:p>
+    <w:p/>
+    <w:p>
+      <w:r>
+        <w:t xml:space="preserve">    // Copy the result</w:t>
+      </w:r>
+    </w:p>
+    <w:p>
+      <w:r>
         <w:lastRenderedPageBreak/>
         <w:t xml:space="preserve">    </w:t>
       </w:r>
       <w:proofErr w:type="spellStart"/>
       <w:proofErr w:type="gramStart"/>
       <w:r>
-        <w:t>cusolverDnDpotrf</w:t>
+        <w:t>cudaMemcpy</w:t>
       </w:r>
       <w:proofErr w:type="spellEnd"/>
       <w:r>
@@ -2478,344 +2782,146 @@
       <w:proofErr w:type="spellStart"/>
       <w:proofErr w:type="gramEnd"/>
       <w:r>
-        <w:t>cusolverHandler</w:t>
-      </w:r>
-      <w:proofErr w:type="spellEnd"/>
-      <w:r>
-        <w:t xml:space="preserve">, CUBLAS_FILL_MODE_LOWER, N, </w:t>
-      </w:r>
-      <w:proofErr w:type="spellStart"/>
-      <w:r>
-        <w:t>mtxA_d</w:t>
-      </w:r>
-      <w:proofErr w:type="spellEnd"/>
-      <w:r>
-        <w:t xml:space="preserve">, N, </w:t>
+        <w:t>mtxX_d</w:t>
+      </w:r>
+      <w:proofErr w:type="spellEnd"/>
+      <w:r>
+        <w:t xml:space="preserve">, </w:t>
+      </w:r>
+      <w:proofErr w:type="spellStart"/>
+      <w:r>
+        <w:t>mtxB_d</w:t>
+      </w:r>
+      <w:proofErr w:type="spellEnd"/>
+      <w:r>
+        <w:t xml:space="preserve">, N * NRHS * </w:t>
+      </w:r>
+      <w:proofErr w:type="spellStart"/>
+      <w:r>
+        <w:t>sizeof</w:t>
+      </w:r>
+      <w:proofErr w:type="spellEnd"/>
+      <w:r>
+        <w:t xml:space="preserve">(double), </w:t>
+      </w:r>
+      <w:proofErr w:type="spellStart"/>
+      <w:r>
+        <w:t>cudaMemcpyDeviceToDevice</w:t>
+      </w:r>
+      <w:proofErr w:type="spellEnd"/>
+      <w:r>
+        <w:t>);</w:t>
+      </w:r>
+    </w:p>
+    <w:p/>
+    <w:p>
+      <w:r>
+        <w:t xml:space="preserve">    // Free memory</w:t>
+      </w:r>
+    </w:p>
+    <w:p>
+      <w:r>
+        <w:t xml:space="preserve">    </w:t>
+      </w:r>
+      <w:proofErr w:type="spellStart"/>
+      <w:r>
+        <w:t>cudaFree</w:t>
+      </w:r>
+      <w:proofErr w:type="spellEnd"/>
+      <w:r>
+        <w:t>(</w:t>
       </w:r>
       <w:proofErr w:type="spellStart"/>
       <w:r>
         <w:t>work_d</w:t>
       </w:r>
       <w:proofErr w:type="spellEnd"/>
-      <w:r>
-        <w:t xml:space="preserve">, </w:t>
-      </w:r>
-      <w:proofErr w:type="spellStart"/>
-      <w:r>
-        <w:t>lwork</w:t>
-      </w:r>
-      <w:proofErr w:type="spellEnd"/>
-      <w:r>
-        <w:t xml:space="preserve">, </w:t>
+      <w:proofErr w:type="gramStart"/>
+      <w:r>
+        <w:t>);</w:t>
+      </w:r>
+      <w:proofErr w:type="gramEnd"/>
+    </w:p>
+    <w:p>
+      <w:r>
+        <w:t xml:space="preserve">    </w:t>
+      </w:r>
+      <w:proofErr w:type="spellStart"/>
+      <w:r>
+        <w:t>cudaFree</w:t>
+      </w:r>
+      <w:proofErr w:type="spellEnd"/>
+      <w:r>
+        <w:t>(</w:t>
       </w:r>
       <w:proofErr w:type="spellStart"/>
       <w:r>
         <w:t>devInfo</w:t>
       </w:r>
       <w:proofErr w:type="spellEnd"/>
+      <w:proofErr w:type="gramStart"/>
       <w:r>
         <w:t>);</w:t>
       </w:r>
-    </w:p>
-    <w:p>
-      <w:r>
-        <w:t xml:space="preserve">    </w:t>
-      </w:r>
-      <w:proofErr w:type="spellStart"/>
-      <w:proofErr w:type="gramStart"/>
-      <w:r>
-        <w:t>cudaMemcpy</w:t>
-      </w:r>
-      <w:proofErr w:type="spellEnd"/>
-      <w:r>
-        <w:t>(</w:t>
-      </w:r>
       <w:proofErr w:type="gramEnd"/>
-      <w:r>
-        <w:t>&amp;</w:t>
-      </w:r>
-      <w:proofErr w:type="spellStart"/>
-      <w:r>
-        <w:t>info_h</w:t>
-      </w:r>
-      <w:proofErr w:type="spellEnd"/>
-      <w:r>
-        <w:t xml:space="preserve">, </w:t>
-      </w:r>
-      <w:proofErr w:type="spellStart"/>
-      <w:r>
-        <w:t>devInfo</w:t>
-      </w:r>
-      <w:proofErr w:type="spellEnd"/>
-      <w:r>
-        <w:t xml:space="preserve">, </w:t>
-      </w:r>
-      <w:proofErr w:type="spellStart"/>
-      <w:r>
-        <w:t>sizeof</w:t>
-      </w:r>
-      <w:proofErr w:type="spellEnd"/>
-      <w:r>
-        <w:t xml:space="preserve">(int), </w:t>
-      </w:r>
-      <w:proofErr w:type="spellStart"/>
-      <w:r>
-        <w:t>cudaMemcpyDeviceToHost</w:t>
-      </w:r>
-      <w:proofErr w:type="spellEnd"/>
-      <w:r>
-        <w:t>);</w:t>
-      </w:r>
-    </w:p>
-    <w:p>
-      <w:r>
-        <w:t xml:space="preserve">    </w:t>
-      </w:r>
-      <w:proofErr w:type="gramStart"/>
-      <w:r>
-        <w:t>assert(</w:t>
-      </w:r>
-      <w:proofErr w:type="spellStart"/>
-      <w:proofErr w:type="gramEnd"/>
-      <w:r>
-        <w:t>info_h</w:t>
-      </w:r>
-      <w:proofErr w:type="spellEnd"/>
-      <w:r>
-        <w:t xml:space="preserve"> == 0);</w:t>
+    </w:p>
+    <w:p>
+      <w:r>
+        <w:t>}</w:t>
       </w:r>
     </w:p>
     <w:p/>
     <w:p>
       <w:r>
-        <w:t xml:space="preserve">    // Solve the linear system</w:t>
-      </w:r>
-    </w:p>
-    <w:p>
-      <w:r>
-        <w:t xml:space="preserve">    </w:t>
-      </w:r>
-      <w:proofErr w:type="spellStart"/>
-      <w:proofErr w:type="gramStart"/>
-      <w:r>
-        <w:t>cusolverDnDpotrs</w:t>
-      </w:r>
-      <w:proofErr w:type="spellEnd"/>
-      <w:r>
-        <w:t>(</w:t>
-      </w:r>
-      <w:proofErr w:type="spellStart"/>
-      <w:proofErr w:type="gramEnd"/>
-      <w:r>
-        <w:t>cusolverHandler</w:t>
-      </w:r>
-      <w:proofErr w:type="spellEnd"/>
-      <w:r>
-        <w:t xml:space="preserve">, CUBLAS_FILL_MODE_LOWER, N, NRHS, </w:t>
-      </w:r>
-      <w:proofErr w:type="spellStart"/>
-      <w:r>
-        <w:t>mtxA_d</w:t>
-      </w:r>
-      <w:proofErr w:type="spellEnd"/>
-      <w:r>
-        <w:t xml:space="preserve">, N, </w:t>
-      </w:r>
-      <w:proofErr w:type="spellStart"/>
-      <w:r>
-        <w:t>mtxB_d</w:t>
-      </w:r>
-      <w:proofErr w:type="spellEnd"/>
-      <w:r>
-        <w:t xml:space="preserve">, N, </w:t>
-      </w:r>
-      <w:proofErr w:type="spellStart"/>
-      <w:r>
-        <w:t>devInfo</w:t>
-      </w:r>
-      <w:proofErr w:type="spellEnd"/>
-      <w:r>
-        <w:t>);</w:t>
-      </w:r>
-    </w:p>
-    <w:p>
-      <w:r>
-        <w:t xml:space="preserve">    </w:t>
-      </w:r>
-      <w:proofErr w:type="spellStart"/>
-      <w:proofErr w:type="gramStart"/>
-      <w:r>
-        <w:t>cudaMemcpy</w:t>
-      </w:r>
-      <w:proofErr w:type="spellEnd"/>
-      <w:r>
-        <w:t>(</w:t>
-      </w:r>
-      <w:proofErr w:type="gramEnd"/>
-      <w:r>
-        <w:t>&amp;</w:t>
-      </w:r>
-      <w:proofErr w:type="spellStart"/>
-      <w:r>
-        <w:t>info_h</w:t>
-      </w:r>
-      <w:proofErr w:type="spellEnd"/>
-      <w:r>
-        <w:t xml:space="preserve">, </w:t>
-      </w:r>
-      <w:proofErr w:type="spellStart"/>
-      <w:r>
-        <w:t>devInfo</w:t>
-      </w:r>
-      <w:proofErr w:type="spellEnd"/>
-      <w:r>
-        <w:t xml:space="preserve">, </w:t>
-      </w:r>
-      <w:proofErr w:type="spellStart"/>
-      <w:r>
-        <w:t>sizeof</w:t>
-      </w:r>
-      <w:proofErr w:type="spellEnd"/>
-      <w:r>
-        <w:t xml:space="preserve">(int), </w:t>
-      </w:r>
-      <w:proofErr w:type="spellStart"/>
-      <w:r>
-        <w:t>cudaMemcpyDeviceToHost</w:t>
-      </w:r>
-      <w:proofErr w:type="spellEnd"/>
-      <w:r>
-        <w:t>);</w:t>
-      </w:r>
-    </w:p>
-    <w:p>
-      <w:r>
-        <w:t xml:space="preserve">    </w:t>
-      </w:r>
-      <w:proofErr w:type="gramStart"/>
-      <w:r>
-        <w:t>assert(</w:t>
-      </w:r>
-      <w:proofErr w:type="spellStart"/>
-      <w:proofErr w:type="gramEnd"/>
-      <w:r>
-        <w:t>info_h</w:t>
-      </w:r>
-      <w:proofErr w:type="spellEnd"/>
-      <w:r>
-        <w:t xml:space="preserve"> == 0);</w:t>
+        <w:rPr>
+          <w:noProof/>
+        </w:rPr>
+        <w:drawing>
+          <wp:inline distT="0" distB="0" distL="0" distR="0" wp14:anchorId="4682D080" wp14:editId="7C4D24B5">
+            <wp:extent cx="5043855" cy="6884504"/>
+            <wp:effectExtent l="0" t="0" r="0" b="0"/>
+            <wp:docPr id="1182220869" name="Picture 2" descr="A screenshot of a computer program&#10;&#10;Description automatically generated"/>
+            <wp:cNvGraphicFramePr>
+              <a:graphicFrameLocks xmlns:a="http://schemas.openxmlformats.org/drawingml/2006/main" noChangeAspect="1"/>
+            </wp:cNvGraphicFramePr>
+            <a:graphic xmlns:a="http://schemas.openxmlformats.org/drawingml/2006/main">
+              <a:graphicData uri="http://schemas.openxmlformats.org/drawingml/2006/picture">
+                <pic:pic xmlns:pic="http://schemas.openxmlformats.org/drawingml/2006/picture">
+                  <pic:nvPicPr>
+                    <pic:cNvPr id="1182220869" name="Picture 2" descr="A screenshot of a computer program&#10;&#10;Description automatically generated"/>
+                    <pic:cNvPicPr/>
+                  </pic:nvPicPr>
+                  <pic:blipFill>
+                    <a:blip r:embed="rId6">
+                      <a:extLst>
+                        <a:ext uri="{28A0092B-C50C-407E-A947-70E740481C1C}">
+                          <a14:useLocalDpi xmlns:a14="http://schemas.microsoft.com/office/drawing/2010/main" val="0"/>
+                        </a:ext>
+                      </a:extLst>
+                    </a:blip>
+                    <a:stretch>
+                      <a:fillRect/>
+                    </a:stretch>
+                  </pic:blipFill>
+                  <pic:spPr>
+                    <a:xfrm>
+                      <a:off x="0" y="0"/>
+                      <a:ext cx="5054226" cy="6898660"/>
+                    </a:xfrm>
+                    <a:prstGeom prst="rect">
+                      <a:avLst/>
+                    </a:prstGeom>
+                  </pic:spPr>
+                </pic:pic>
+              </a:graphicData>
+            </a:graphic>
+          </wp:inline>
+        </w:drawing>
       </w:r>
     </w:p>
     <w:p/>
-    <w:p>
-      <w:r>
-        <w:t xml:space="preserve">    // Copy the result</w:t>
-      </w:r>
-    </w:p>
-    <w:p>
-      <w:r>
-        <w:t xml:space="preserve">    </w:t>
-      </w:r>
-      <w:proofErr w:type="spellStart"/>
-      <w:proofErr w:type="gramStart"/>
-      <w:r>
-        <w:t>cudaMemcpy</w:t>
-      </w:r>
-      <w:proofErr w:type="spellEnd"/>
-      <w:r>
-        <w:t>(</w:t>
-      </w:r>
-      <w:proofErr w:type="spellStart"/>
-      <w:proofErr w:type="gramEnd"/>
-      <w:r>
-        <w:t>mtxX_d</w:t>
-      </w:r>
-      <w:proofErr w:type="spellEnd"/>
-      <w:r>
-        <w:t xml:space="preserve">, </w:t>
-      </w:r>
-      <w:proofErr w:type="spellStart"/>
-      <w:r>
-        <w:t>mtxB_d</w:t>
-      </w:r>
-      <w:proofErr w:type="spellEnd"/>
-      <w:r>
-        <w:t xml:space="preserve">, N * NRHS * </w:t>
-      </w:r>
-      <w:proofErr w:type="spellStart"/>
-      <w:r>
-        <w:t>sizeof</w:t>
-      </w:r>
-      <w:proofErr w:type="spellEnd"/>
-      <w:r>
-        <w:t xml:space="preserve">(double), </w:t>
-      </w:r>
-      <w:proofErr w:type="spellStart"/>
-      <w:r>
-        <w:t>cudaMemcpyDeviceToDevice</w:t>
-      </w:r>
-      <w:proofErr w:type="spellEnd"/>
-      <w:r>
-        <w:t>);</w:t>
-      </w:r>
-    </w:p>
     <w:p/>
-    <w:p>
-      <w:r>
-        <w:t xml:space="preserve">    // Free memory</w:t>
-      </w:r>
-    </w:p>
-    <w:p>
-      <w:r>
-        <w:t xml:space="preserve">    </w:t>
-      </w:r>
-      <w:proofErr w:type="spellStart"/>
-      <w:r>
-        <w:t>cudaFree</w:t>
-      </w:r>
-      <w:proofErr w:type="spellEnd"/>
-      <w:r>
-        <w:t>(</w:t>
-      </w:r>
-      <w:proofErr w:type="spellStart"/>
-      <w:r>
-        <w:t>work_d</w:t>
-      </w:r>
-      <w:proofErr w:type="spellEnd"/>
-      <w:proofErr w:type="gramStart"/>
-      <w:r>
-        <w:t>);</w:t>
-      </w:r>
-      <w:proofErr w:type="gramEnd"/>
-    </w:p>
-    <w:p>
-      <w:r>
-        <w:t xml:space="preserve">    </w:t>
-      </w:r>
-      <w:proofErr w:type="spellStart"/>
-      <w:r>
-        <w:t>cudaFree</w:t>
-      </w:r>
-      <w:proofErr w:type="spellEnd"/>
-      <w:r>
-        <w:t>(</w:t>
-      </w:r>
-      <w:proofErr w:type="spellStart"/>
-      <w:r>
-        <w:t>devInfo</w:t>
-      </w:r>
-      <w:proofErr w:type="spellEnd"/>
-      <w:proofErr w:type="gramStart"/>
-      <w:r>
-        <w:t>);</w:t>
-      </w:r>
-      <w:proofErr w:type="gramEnd"/>
-    </w:p>
-    <w:p>
-      <w:r>
-        <w:t>}</w:t>
-      </w:r>
-    </w:p>
+    <w:p/>
     <w:p/>
     <w:p>
       <w:r>
@@ -3208,7 +3314,6 @@
         </w:numPr>
       </w:pPr>
       <w:r>
-        <w:lastRenderedPageBreak/>
         <w:t>Call the batched solver functions with appropriate parameters.</w:t>
       </w:r>
     </w:p>
@@ -3868,7 +3973,7 @@
                     <pic:cNvPicPr/>
                   </pic:nvPicPr>
                   <pic:blipFill>
-                    <a:blip r:embed="rId5">
+                    <a:blip r:embed="rId7">
                       <a:extLst>
                         <a:ext uri="{28A0092B-C50C-407E-A947-70E740481C1C}">
                           <a14:useLocalDpi xmlns:a14="http://schemas.microsoft.com/office/drawing/2010/main" val="0"/>
@@ -9910,6 +10015,7 @@
   <w:style w:type="character" w:default="1" w:styleId="DefaultParagraphFont">
     <w:name w:val="Default Paragraph Font"/>
     <w:uiPriority w:val="1"/>
+    <w:semiHidden/>
     <w:unhideWhenUsed/>
   </w:style>
   <w:style w:type="table" w:default="1" w:styleId="TableNormal">

</xml_diff>